<commit_message>
Progress with Test tubes and fluids
- Used "RMH Test Tubes 001" from Unity asset store for test tubes and the liquid contained within.
- Modified prefabs to contain some tubes with 2 seperate liquids
- Made 7 prefabs for the centrifuges rotor cointaining 0 tubes, initial tube A, initial tube B, initial tubes A and B, final tube A, final tube B, final tubes A and B.
- Added to Design Doc
</commit_message>
<xml_diff>
--- a/Luxsonic Technologies Centrifuge VR Project Design Document.docx
+++ b/Luxsonic Technologies Centrifuge VR Project Design Document.docx
@@ -255,10 +255,27 @@
     </w:p>
     <w:p>
       <w:pPr>
-        <w:ind w:left="360"/>
+        <w:pStyle w:val="ListParagraph"/>
+        <w:numPr>
+          <w:ilvl w:val="0"/>
+          <w:numId w:val="5"/>
+        </w:numPr>
+      </w:pPr>
+      <w:r>
+        <w:t>Add support for Oculus Go and Gear VR</w:t>
+      </w:r>
+    </w:p>
+    <w:p>
+      <w:pPr>
+        <w:pStyle w:val="ListParagraph"/>
       </w:pPr>
       <w:bookmarkStart w:id="0" w:name="_GoBack"/>
       <w:bookmarkEnd w:id="0"/>
+    </w:p>
+    <w:p>
+      <w:pPr>
+        <w:ind w:left="360"/>
+      </w:pPr>
     </w:p>
     <w:p>
       <w:r>

</xml_diff>

<commit_message>
Rotor and Button Logic
- Added scripting for destroying and instantiating appropriate prefabs when adding test tubes to rotor in centrifuge
- Added scripting for detecting button press on centrifuge
</commit_message>
<xml_diff>
--- a/Luxsonic Technologies Centrifuge VR Project Design Document.docx
+++ b/Luxsonic Technologies Centrifuge VR Project Design Document.docx
@@ -240,6 +240,9 @@
       <w:r>
         <w:t>Visual queues highlighting each step as the player progresses</w:t>
       </w:r>
+      <w:r>
+        <w:t xml:space="preserve"> (Similar to Star Wars: Droid Repair Bay)</w:t>
+      </w:r>
     </w:p>
     <w:p>
       <w:pPr>
@@ -264,13 +267,13 @@
       <w:r>
         <w:t>Add support for Oculus Go and Gear VR</w:t>
       </w:r>
-    </w:p>
-    <w:p>
-      <w:pPr>
-        <w:pStyle w:val="ListParagraph"/>
-      </w:pPr>
       <w:bookmarkStart w:id="0" w:name="_GoBack"/>
       <w:bookmarkEnd w:id="0"/>
+    </w:p>
+    <w:p>
+      <w:pPr>
+        <w:pStyle w:val="ListParagraph"/>
+      </w:pPr>
     </w:p>
     <w:p>
       <w:pPr>

</xml_diff>